<commit_message>
Documentation tryed to create Installer
</commit_message>
<xml_diff>
--- a/Dokumentation_SBB_APP.docx
+++ b/Dokumentation_SBB_APP.docx
@@ -482,16 +482,16 @@
           <w:titlePg/>
         </w:sectPr>
       </w:pPr>
-      <w:bookmarkStart w:id="0" w:name="_Toc32113702"/>
-      <w:bookmarkStart w:id="1" w:name="_Ref32114080"/>
-      <w:bookmarkStart w:id="2" w:name="_Ref32114106"/>
-      <w:bookmarkStart w:id="3" w:name="_Toc32113701"/>
-      <w:bookmarkStart w:id="4" w:name="_Toc32113700"/>
-      <w:bookmarkStart w:id="5" w:name="_Toc32113698"/>
-      <w:bookmarkStart w:id="6" w:name="_Toc32113696"/>
-      <w:bookmarkStart w:id="7" w:name="_Toc32113695"/>
-      <w:bookmarkStart w:id="8" w:name="_Toc32113694"/>
-      <w:bookmarkStart w:id="9" w:name="_Toc32113693"/>
+      <w:bookmarkStart w:id="0" w:name="_Toc32113693"/>
+      <w:bookmarkStart w:id="1" w:name="_Toc32113694"/>
+      <w:bookmarkStart w:id="2" w:name="_Toc32113695"/>
+      <w:bookmarkStart w:id="3" w:name="_Toc32113696"/>
+      <w:bookmarkStart w:id="4" w:name="_Toc32113698"/>
+      <w:bookmarkStart w:id="5" w:name="_Toc32113700"/>
+      <w:bookmarkStart w:id="6" w:name="_Toc32113701"/>
+      <w:bookmarkStart w:id="7" w:name="_Ref32114106"/>
+      <w:bookmarkStart w:id="8" w:name="_Ref32114080"/>
+      <w:bookmarkStart w:id="9" w:name="_Toc32113702"/>
     </w:p>
     <w:bookmarkEnd w:id="9" w:displacedByCustomXml="next"/>
     <w:bookmarkEnd w:id="8" w:displacedByCustomXml="next"/>
@@ -503,8 +503,8 @@
     <w:bookmarkEnd w:id="2" w:displacedByCustomXml="next"/>
     <w:bookmarkEnd w:id="1" w:displacedByCustomXml="next"/>
     <w:bookmarkEnd w:id="0" w:displacedByCustomXml="next"/>
-    <w:bookmarkStart w:id="10" w:name="_Toc472921481" w:displacedByCustomXml="next"/>
-    <w:bookmarkStart w:id="11" w:name="_Ref472918885" w:displacedByCustomXml="next"/>
+    <w:bookmarkStart w:id="10" w:name="_Ref472918885" w:displacedByCustomXml="next"/>
+    <w:bookmarkStart w:id="11" w:name="_Toc472921481" w:displacedByCustomXml="next"/>
     <w:sdt>
       <w:sdtPr>
         <w:rPr>
@@ -7734,20 +7734,46 @@
           <w:sz w:val="22"/>
         </w:rPr>
       </w:pPr>
+      <w:proofErr w:type="spellStart"/>
       <w:r>
         <w:rPr>
           <w:sz w:val="22"/>
         </w:rPr>
-        <w:t>SwissTranspor</w:t>
+        <w:t>SwissTransportApp</w:t>
       </w:r>
-      <w:bookmarkStart w:id="25" w:name="_GoBack"/>
-      <w:bookmarkEnd w:id="25"/>
+      <w:proofErr w:type="spellEnd"/>
       <w:r>
         <w:rPr>
           <w:sz w:val="22"/>
         </w:rPr>
-        <w:t>tApp suchen</w:t>
+        <w:t xml:space="preserve"> suchen</w:t>
       </w:r>
+    </w:p>
+    <w:p>
+      <w:pPr>
+        <w:pStyle w:val="Textkrper"/>
+        <w:ind w:left="360"/>
+        <w:rPr>
+          <w:sz w:val="22"/>
+        </w:rPr>
+      </w:pPr>
+    </w:p>
+    <w:p>
+      <w:pPr>
+        <w:pStyle w:val="Textkrper"/>
+        <w:ind w:left="360"/>
+        <w:rPr>
+          <w:sz w:val="22"/>
+        </w:rPr>
+      </w:pPr>
+      <w:r>
+        <w:rPr>
+          <w:sz w:val="22"/>
+        </w:rPr>
+        <w:t>Die Software kann unter Software deinstalliert werden.</w:t>
+      </w:r>
+      <w:bookmarkStart w:id="25" w:name="_GoBack"/>
+      <w:bookmarkEnd w:id="25"/>
     </w:p>
     <w:p>
       <w:pPr>
@@ -11780,6 +11806,7 @@
     <w:rsid w:val="00EF5B3C"/>
     <w:rsid w:val="00F02636"/>
     <w:rsid w:val="00F910D0"/>
+    <w:rsid w:val="00FA5485"/>
   </w:rsids>
   <m:mathPr>
     <m:mathFont m:val="Cambria Math"/>
@@ -12588,12 +12615,26 @@
 </file>
 
 <file path=customXml/item2.xml><?xml version="1.0" encoding="utf-8"?>
-<?mso-contentType ?>
-<FormTemplates xmlns="http://schemas.microsoft.com/sharepoint/v3/contenttype/forms">
-  <Display>DocumentLibraryForm</Display>
-  <Edit>DocumentLibraryForm</Edit>
-  <New>DocumentLibraryForm</New>
-</FormTemplates>
+<p:properties xmlns:p="http://schemas.microsoft.com/office/2006/metadata/properties" xmlns:xsi="http://www.w3.org/2001/XMLSchema-instance">
+  <documentManagement>
+    <TaxCatchAll xmlns="8f28c936-c8b7-4889-b357-0af883ed6eb7">
+      <Value>446</Value>
+    </TaxCatchAll>
+    <nc5864615c75432b95467191aa94d779 xmlns="8f28c936-c8b7-4889-b357-0af883ed6eb7">
+      <Terms xmlns="http://schemas.microsoft.com/office/infopath/2007/PartnerControls">
+        <TermInfo xmlns="http://schemas.microsoft.com/office/infopath/2007/PartnerControls">
+          <TermName xmlns="http://schemas.microsoft.com/office/infopath/2007/PartnerControls">Lernende</TermName>
+          <TermId xmlns="http://schemas.microsoft.com/office/infopath/2007/PartnerControls">39b0660c-8fb4-492a-87d2-3d8723432cc9</TermId>
+        </TermInfo>
+      </Terms>
+    </nc5864615c75432b95467191aa94d779>
+    <_dlc_DocId xmlns="8f28c936-c8b7-4889-b357-0af883ed6eb7">ABOUT-23-119</_dlc_DocId>
+    <_dlc_DocIdUrl xmlns="8f28c936-c8b7-4889-b357-0af883ed6eb7">
+      <Url>https://shp.bison-group.com/HRM/_layouts/15/DocIdRedir.aspx?ID=ABOUT-23-119</Url>
+      <Description>ABOUT-23-119</Description>
+    </_dlc_DocIdUrl>
+  </documentManagement>
+</p:properties>
 </file>
 
 <file path=customXml/item3.xml><?xml version="1.0" encoding="utf-8"?>
@@ -12762,26 +12803,12 @@
 </file>
 
 <file path=customXml/item4.xml><?xml version="1.0" encoding="utf-8"?>
-<p:properties xmlns:p="http://schemas.microsoft.com/office/2006/metadata/properties" xmlns:xsi="http://www.w3.org/2001/XMLSchema-instance">
-  <documentManagement>
-    <TaxCatchAll xmlns="8f28c936-c8b7-4889-b357-0af883ed6eb7">
-      <Value>446</Value>
-    </TaxCatchAll>
-    <nc5864615c75432b95467191aa94d779 xmlns="8f28c936-c8b7-4889-b357-0af883ed6eb7">
-      <Terms xmlns="http://schemas.microsoft.com/office/infopath/2007/PartnerControls">
-        <TermInfo xmlns="http://schemas.microsoft.com/office/infopath/2007/PartnerControls">
-          <TermName xmlns="http://schemas.microsoft.com/office/infopath/2007/PartnerControls">Lernende</TermName>
-          <TermId xmlns="http://schemas.microsoft.com/office/infopath/2007/PartnerControls">39b0660c-8fb4-492a-87d2-3d8723432cc9</TermId>
-        </TermInfo>
-      </Terms>
-    </nc5864615c75432b95467191aa94d779>
-    <_dlc_DocId xmlns="8f28c936-c8b7-4889-b357-0af883ed6eb7">ABOUT-23-119</_dlc_DocId>
-    <_dlc_DocIdUrl xmlns="8f28c936-c8b7-4889-b357-0af883ed6eb7">
-      <Url>https://shp.bison-group.com/HRM/_layouts/15/DocIdRedir.aspx?ID=ABOUT-23-119</Url>
-      <Description>ABOUT-23-119</Description>
-    </_dlc_DocIdUrl>
-  </documentManagement>
-</p:properties>
+<?mso-contentType ?>
+<FormTemplates xmlns="http://schemas.microsoft.com/sharepoint/v3/contenttype/forms">
+  <Display>DocumentLibraryForm</Display>
+  <Edit>DocumentLibraryForm</Edit>
+  <New>DocumentLibraryForm</New>
+</FormTemplates>
 </file>
 
 <file path=customXml/item5.xml><?xml version="1.0" encoding="utf-8"?>
@@ -12828,9 +12855,11 @@
 </file>
 
 <file path=customXml/itemProps2.xml><?xml version="1.0" encoding="utf-8"?>
-<ds:datastoreItem xmlns:ds="http://schemas.openxmlformats.org/officeDocument/2006/customXml" ds:itemID="{A27009EE-9E9F-48D0-B1B2-FBAD89FE0BC1}">
+<ds:datastoreItem xmlns:ds="http://schemas.openxmlformats.org/officeDocument/2006/customXml" ds:itemID="{71757D2F-A750-4B5E-95E1-3CCD25588B9E}">
   <ds:schemaRefs>
-    <ds:schemaRef ds:uri="http://schemas.microsoft.com/sharepoint/v3/contenttype/forms"/>
+    <ds:schemaRef ds:uri="http://schemas.microsoft.com/office/2006/metadata/properties"/>
+    <ds:schemaRef ds:uri="8f28c936-c8b7-4889-b357-0af883ed6eb7"/>
+    <ds:schemaRef ds:uri="http://schemas.microsoft.com/office/infopath/2007/PartnerControls"/>
   </ds:schemaRefs>
 </ds:datastoreItem>
 </file>
@@ -12854,17 +12883,15 @@
 </file>
 
 <file path=customXml/itemProps4.xml><?xml version="1.0" encoding="utf-8"?>
-<ds:datastoreItem xmlns:ds="http://schemas.openxmlformats.org/officeDocument/2006/customXml" ds:itemID="{71757D2F-A750-4B5E-95E1-3CCD25588B9E}">
+<ds:datastoreItem xmlns:ds="http://schemas.openxmlformats.org/officeDocument/2006/customXml" ds:itemID="{A27009EE-9E9F-48D0-B1B2-FBAD89FE0BC1}">
   <ds:schemaRefs>
-    <ds:schemaRef ds:uri="http://schemas.microsoft.com/office/2006/metadata/properties"/>
-    <ds:schemaRef ds:uri="8f28c936-c8b7-4889-b357-0af883ed6eb7"/>
-    <ds:schemaRef ds:uri="http://schemas.microsoft.com/office/infopath/2007/PartnerControls"/>
+    <ds:schemaRef ds:uri="http://schemas.microsoft.com/sharepoint/v3/contenttype/forms"/>
   </ds:schemaRefs>
 </ds:datastoreItem>
 </file>
 
 <file path=customXml/itemProps5.xml><?xml version="1.0" encoding="utf-8"?>
-<ds:datastoreItem xmlns:ds="http://schemas.openxmlformats.org/officeDocument/2006/customXml" ds:itemID="{FF6D6F0D-D3BF-4C51-AF6E-9232411F6978}">
+<ds:datastoreItem xmlns:ds="http://schemas.openxmlformats.org/officeDocument/2006/customXml" ds:itemID="{E3CC340C-12E6-426A-9442-3D35DA571FA2}">
   <ds:schemaRefs>
     <ds:schemaRef ds:uri="http://schemas.openxmlformats.org/officeDocument/2006/bibliography"/>
   </ds:schemaRefs>

</xml_diff>